<commit_message>
updated requirements with progress
</commit_message>
<xml_diff>
--- a/Planning/Project Requirements.docx
+++ b/Planning/Project Requirements.docx
@@ -95,8 +95,14 @@
           <w:tab w:val="num" w:pos="360"/>
         </w:tabs>
         <w:ind w:left="720"/>
-      </w:pPr>
-      <w:r>
+        <w:rPr>
+          <w:strike/>
+        </w:rPr>
+      </w:pPr>
+      <w:r>
+        <w:rPr>
+          <w:strike/>
+        </w:rPr>
         <w:t>Select an appropriate application and get instructor’s approval.</w:t>
       </w:r>
     </w:p>
@@ -136,7 +142,13 @@
         <w:t xml:space="preserve">Document your use cases, </w:t>
       </w:r>
       <w:r>
-        <w:t>UML class diagrams, UML interaction</w:t>
+        <w:rPr>
+          <w:strike/>
+        </w:rPr>
+        <w:t>UML class diagrams</w:t>
+      </w:r>
+      <w:r>
+        <w:t>, UML interaction</w:t>
       </w:r>
       <w:r>
         <w:t xml:space="preserve"> diagrams, code, design patterns and operational examples for your use cases.</w:t>
@@ -152,11 +164,20 @@
           <w:tab w:val="num" w:pos="360"/>
         </w:tabs>
         <w:ind w:left="720"/>
-      </w:pPr>
-      <w:r>
+        <w:rPr>
+          <w:strike/>
+        </w:rPr>
+      </w:pPr>
+      <w:r>
+        <w:rPr>
+          <w:strike/>
+        </w:rPr>
         <w:t>Use</w:t>
       </w:r>
       <w:r>
+        <w:rPr>
+          <w:strike/>
+        </w:rPr>
         <w:t xml:space="preserve"> multiple meaningful software design patterns in your design and code. Minimum 4. </w:t>
       </w:r>
     </w:p>
@@ -170,11 +191,20 @@
           <w:tab w:val="num" w:pos="360"/>
         </w:tabs>
         <w:ind w:left="720"/>
-      </w:pPr>
-      <w:r>
+        <w:rPr>
+          <w:strike/>
+        </w:rPr>
+      </w:pPr>
+      <w:r>
+        <w:rPr>
+          <w:strike/>
+        </w:rPr>
         <w:t>You must have a g</w:t>
       </w:r>
       <w:r>
+        <w:rPr>
+          <w:strike/>
+        </w:rPr>
         <w:t>raphical user interface;</w:t>
       </w:r>
     </w:p>
@@ -195,8 +225,6 @@
       <w:r>
         <w:t xml:space="preserve"> </w:t>
       </w:r>
-      <w:bookmarkStart w:id="0" w:name="_GoBack"/>
-      <w:bookmarkEnd w:id="0"/>
     </w:p>
     <w:p/>
     <w:p>
@@ -256,23 +284,7 @@
           <w:b/>
           <w:i/>
         </w:rPr>
-        <w:t xml:space="preserve">Each team must turn in a team report following UP and UML format. Each team member MUST turn in </w:t>
-      </w:r>
-      <w:proofErr w:type="gramStart"/>
-      <w:r>
-        <w:rPr>
-          <w:b/>
-          <w:i/>
-        </w:rPr>
-        <w:t>one page</w:t>
-      </w:r>
-      <w:proofErr w:type="gramEnd"/>
-      <w:r>
-        <w:rPr>
-          <w:b/>
-          <w:i/>
-        </w:rPr>
-        <w:t xml:space="preserve"> report to specify clearly WHO DID WHAT in your team. </w:t>
+        <w:t xml:space="preserve">Each team must turn in a team report following UP and UML format. Each team member MUST turn in one page report to specify clearly WHO DID WHAT in your team. </w:t>
       </w:r>
       <w:r>
         <w:rPr>
@@ -441,7 +453,12 @@
         </w:numPr>
       </w:pPr>
       <w:r>
-        <w:t>Power point slide shows for demo should be prepared and included in the project report.</w:t>
+        <w:t>Power point slide shows for demo sh</w:t>
+      </w:r>
+      <w:bookmarkStart w:id="0" w:name="_GoBack"/>
+      <w:bookmarkEnd w:id="0"/>
+      <w:r>
+        <w:t>ould be prepared and included in the project report.</w:t>
       </w:r>
     </w:p>
     <w:p>
@@ -477,13 +494,8 @@
           <w:numId w:val="9"/>
         </w:numPr>
       </w:pPr>
-      <w:proofErr w:type="gramStart"/>
-      <w:r>
-        <w:t>One page</w:t>
-      </w:r>
-      <w:proofErr w:type="gramEnd"/>
-      <w:r>
-        <w:t xml:space="preserve"> p</w:t>
+      <w:r>
+        <w:t>One page p</w:t>
       </w:r>
       <w:r>
         <w:t>ersonal report on WHO DID WHAT EXACTLY should be turned in individually</w:t>
@@ -533,7 +545,7 @@
   <w:abstractNum w:abstractNumId="0">
     <w:nsid w:val="FFFFFF1D"/>
     <w:multiLevelType w:val="multilevel"/>
-    <w:tmpl w:val="6DE43048"/>
+    <w:tmpl w:val="D86E8280"/>
     <w:lvl w:ilvl="0">
       <w:start w:val="1"/>
       <w:numFmt w:val="bullet"/>
@@ -1990,7 +2002,7 @@
     </w:rPrDefault>
     <w:pPrDefault/>
   </w:docDefaults>
-  <w:latentStyles w:defLockedState="0" w:defUIPriority="0" w:defSemiHidden="0" w:defUnhideWhenUsed="0" w:defQFormat="0" w:count="381">
+  <w:latentStyles w:defLockedState="0" w:defUIPriority="0" w:defSemiHidden="0" w:defUnhideWhenUsed="0" w:defQFormat="0" w:count="382">
     <w:lsdException w:name="Normal" w:qFormat="1"/>
     <w:lsdException w:name="heading 1" w:qFormat="1"/>
     <w:lsdException w:name="heading 2" w:semiHidden="1" w:unhideWhenUsed="1" w:qFormat="1"/>
@@ -2006,6 +2018,50 @@
     <w:lsdException w:name="Subtitle" w:qFormat="1"/>
     <w:lsdException w:name="Strong" w:qFormat="1"/>
     <w:lsdException w:name="Emphasis" w:qFormat="1"/>
+    <w:lsdException w:name="HTML Variable" w:semiHidden="1" w:unhideWhenUsed="1"/>
+    <w:lsdException w:name="Outline List 3" w:semiHidden="1" w:unhideWhenUsed="1"/>
+    <w:lsdException w:name="Table Simple 1" w:semiHidden="1" w:unhideWhenUsed="1"/>
+    <w:lsdException w:name="Table Simple 2" w:semiHidden="1" w:unhideWhenUsed="1"/>
+    <w:lsdException w:name="Table Simple 3" w:semiHidden="1" w:unhideWhenUsed="1"/>
+    <w:lsdException w:name="Table Classic 1" w:semiHidden="1" w:unhideWhenUsed="1"/>
+    <w:lsdException w:name="Table Classic 2" w:semiHidden="1" w:unhideWhenUsed="1"/>
+    <w:lsdException w:name="Table Classic 3" w:semiHidden="1" w:unhideWhenUsed="1"/>
+    <w:lsdException w:name="Table Classic 4" w:semiHidden="1" w:unhideWhenUsed="1"/>
+    <w:lsdException w:name="Table Colorful 1" w:semiHidden="1" w:unhideWhenUsed="1"/>
+    <w:lsdException w:name="Table Colorful 2" w:semiHidden="1" w:unhideWhenUsed="1"/>
+    <w:lsdException w:name="Table Colorful 3" w:semiHidden="1" w:unhideWhenUsed="1"/>
+    <w:lsdException w:name="Table Columns 1" w:semiHidden="1" w:unhideWhenUsed="1"/>
+    <w:lsdException w:name="Table Columns 2" w:semiHidden="1" w:unhideWhenUsed="1"/>
+    <w:lsdException w:name="Table Columns 3" w:semiHidden="1" w:unhideWhenUsed="1"/>
+    <w:lsdException w:name="Table Columns 4" w:semiHidden="1" w:unhideWhenUsed="1"/>
+    <w:lsdException w:name="Table Columns 5" w:semiHidden="1" w:unhideWhenUsed="1"/>
+    <w:lsdException w:name="Table Grid 1" w:semiHidden="1" w:unhideWhenUsed="1"/>
+    <w:lsdException w:name="Table Grid 2" w:semiHidden="1" w:unhideWhenUsed="1"/>
+    <w:lsdException w:name="Table Grid 3" w:semiHidden="1" w:unhideWhenUsed="1"/>
+    <w:lsdException w:name="Table Grid 4" w:semiHidden="1" w:unhideWhenUsed="1"/>
+    <w:lsdException w:name="Table Grid 5" w:semiHidden="1" w:unhideWhenUsed="1"/>
+    <w:lsdException w:name="Table Grid 6" w:semiHidden="1" w:unhideWhenUsed="1"/>
+    <w:lsdException w:name="Table Grid 7" w:semiHidden="1" w:unhideWhenUsed="1"/>
+    <w:lsdException w:name="Table Grid 8" w:semiHidden="1" w:unhideWhenUsed="1"/>
+    <w:lsdException w:name="Table List 1" w:semiHidden="1" w:unhideWhenUsed="1"/>
+    <w:lsdException w:name="Table List 2" w:semiHidden="1" w:unhideWhenUsed="1"/>
+    <w:lsdException w:name="Table List 3" w:semiHidden="1" w:unhideWhenUsed="1"/>
+    <w:lsdException w:name="Table List 4" w:semiHidden="1" w:unhideWhenUsed="1"/>
+    <w:lsdException w:name="Table List 5" w:semiHidden="1" w:unhideWhenUsed="1"/>
+    <w:lsdException w:name="Table List 6" w:semiHidden="1" w:unhideWhenUsed="1"/>
+    <w:lsdException w:name="Table List 7" w:semiHidden="1" w:unhideWhenUsed="1"/>
+    <w:lsdException w:name="Table List 8" w:semiHidden="1" w:unhideWhenUsed="1"/>
+    <w:lsdException w:name="Table 3D effects 1" w:semiHidden="1" w:unhideWhenUsed="1"/>
+    <w:lsdException w:name="Table 3D effects 2" w:semiHidden="1" w:unhideWhenUsed="1"/>
+    <w:lsdException w:name="Table 3D effects 3" w:semiHidden="1" w:unhideWhenUsed="1"/>
+    <w:lsdException w:name="Table Contemporary" w:semiHidden="1" w:unhideWhenUsed="1"/>
+    <w:lsdException w:name="Table Elegant" w:semiHidden="1" w:unhideWhenUsed="1"/>
+    <w:lsdException w:name="Table Professional" w:semiHidden="1" w:unhideWhenUsed="1"/>
+    <w:lsdException w:name="Table Subtle 1" w:semiHidden="1" w:unhideWhenUsed="1"/>
+    <w:lsdException w:name="Table Subtle 2" w:semiHidden="1" w:unhideWhenUsed="1"/>
+    <w:lsdException w:name="Table Web 1" w:semiHidden="1" w:unhideWhenUsed="1"/>
+    <w:lsdException w:name="Table Web 2" w:semiHidden="1" w:unhideWhenUsed="1"/>
+    <w:lsdException w:name="Balloon Text" w:semiHidden="1" w:unhideWhenUsed="1"/>
     <w:lsdException w:name="Note Level 1" w:semiHidden="1" w:uiPriority="99"/>
     <w:lsdException w:name="Note Level 2" w:uiPriority="1" w:qFormat="1"/>
     <w:lsdException w:name="Note Level 3" w:uiPriority="60"/>
@@ -2231,6 +2287,7 @@
     <w:lsdException w:name="List Table 6 Colorful Accent 6" w:uiPriority="51"/>
     <w:lsdException w:name="List Table 7 Colorful Accent 6" w:uiPriority="52"/>
     <w:lsdException w:name="Mention" w:semiHidden="1" w:uiPriority="99" w:unhideWhenUsed="1"/>
+    <w:lsdException w:name="Smart Hyperlink" w:semiHidden="1" w:uiPriority="99" w:unhideWhenUsed="1"/>
   </w:latentStyles>
   <w:style w:type="paragraph" w:default="1" w:styleId="Normal">
     <w:name w:val="Normal"/>
@@ -2242,11 +2299,15 @@
   </w:style>
   <w:style w:type="character" w:default="1" w:styleId="DefaultParagraphFont">
     <w:name w:val="Default Paragraph Font"/>
+    <w:uiPriority w:val="1"/>
     <w:semiHidden/>
+    <w:unhideWhenUsed/>
   </w:style>
   <w:style w:type="table" w:default="1" w:styleId="TableNormal">
     <w:name w:val="Normal Table"/>
+    <w:uiPriority w:val="99"/>
     <w:semiHidden/>
+    <w:unhideWhenUsed/>
     <w:tblPr>
       <w:tblInd w:w="0" w:type="dxa"/>
       <w:tblCellMar>
@@ -2259,7 +2320,9 @@
   </w:style>
   <w:style w:type="numbering" w:default="1" w:styleId="NoList">
     <w:name w:val="No List"/>
+    <w:uiPriority w:val="99"/>
     <w:semiHidden/>
+    <w:unhideWhenUsed/>
   </w:style>
   <w:style w:type="paragraph" w:styleId="Title">
     <w:name w:val="Title"/>

</xml_diff>